<commit_message>
Feito. dibs em não juntar tudo
</commit_message>
<xml_diff>
--- a/Mongo/Mongo.docx
+++ b/Mongo/Mongo.docx
@@ -25,16 +25,7 @@
           <w:sz w:val="28"/>
           <w:szCs w:val="28"/>
         </w:rPr>
-        <w:t>on</w:t>
-      </w:r>
-      <w:bookmarkStart w:id="0" w:name="_GoBack"/>
-      <w:bookmarkEnd w:id="0"/>
-      <w:r>
-        <w:rPr>
-          <w:sz w:val="28"/>
-          <w:szCs w:val="28"/>
-        </w:rPr>
-        <w:t>goDB?</w:t>
+        <w:t>ongoDB?</w:t>
       </w:r>
       <w:r>
         <w:rPr>
@@ -958,7 +949,7 @@
           <w:lang w:val="pt-PT"/>
         </w:rPr>
       </w:pPr>
-      <w:bookmarkStart w:id="1" w:name="_Toc472891325"/>
+      <w:bookmarkStart w:id="0" w:name="_Toc472891325"/>
       <w:r>
         <w:rPr>
           <w:lang w:val="pt-PT"/>
@@ -993,7 +984,7 @@
         </w:rPr>
         <w:t>- Diferentes estruturas para documentos semelhantes</w:t>
       </w:r>
-      <w:bookmarkEnd w:id="1"/>
+      <w:bookmarkEnd w:id="0"/>
     </w:p>
     <w:p>
       <w:pPr>
@@ -5705,15 +5696,7 @@
           <w:i/>
           <w:lang w:val="pt-PT"/>
         </w:rPr>
-        <w:t>film</w:t>
-      </w:r>
-      <w:r>
-        <w:rPr>
-          <w:rFonts w:cs="Arial"/>
-          <w:i/>
-          <w:lang w:val="pt-PT"/>
-        </w:rPr>
-        <w:t xml:space="preserve">sCollection </w:t>
+        <w:t xml:space="preserve">filmsCollection </w:t>
       </w:r>
       <w:r>
         <w:rPr>
@@ -5907,7 +5890,7 @@
           <w:lang w:val="pt-PT"/>
         </w:rPr>
       </w:pPr>
-      <w:bookmarkStart w:id="2" w:name="_Hlk534408936"/>
+      <w:bookmarkStart w:id="1" w:name="_Hlk534408936"/>
       <w:r>
         <w:rPr>
           <w:rFonts w:cs="Arial"/>
@@ -5937,7 +5920,7 @@
         <w:t>(queries)</w:t>
       </w:r>
     </w:p>
-    <w:bookmarkEnd w:id="2"/>
+    <w:bookmarkEnd w:id="1"/>
     <w:p>
       <w:pPr>
         <w:rPr>
@@ -6198,11 +6181,6 @@
     </w:p>
     <w:p>
       <w:pPr>
-        <w:pStyle w:val="PargrafodaLista"/>
-        <w:numPr>
-          <w:ilvl w:val="0"/>
-          <w:numId w:val="39"/>
-        </w:numPr>
         <w:rPr>
           <w:rFonts w:cs="Arial"/>
           <w:b/>
@@ -6210,24 +6188,6 @@
           <w:lang w:val="pt-PT"/>
         </w:rPr>
       </w:pPr>
-      <w:r>
-        <w:rPr>
-          <w:rFonts w:cs="Arial"/>
-          <w:b/>
-          <w:sz w:val="22"/>
-          <w:lang w:val="pt-PT"/>
-        </w:rPr>
-        <w:t>Total de dinheiro gasto pela cliente "MARIA MILLER</w:t>
-      </w:r>
-      <w:r>
-        <w:rPr>
-          <w:rFonts w:cs="Arial"/>
-          <w:b/>
-          <w:sz w:val="22"/>
-          <w:lang w:val="pt-PT"/>
-        </w:rPr>
-        <w:t>”</w:t>
-      </w:r>
     </w:p>
     <w:p>
       <w:pPr>
@@ -6398,834 +6358,29 @@
       </w:pPr>
       <w:r>
         <w:rPr>
-          <w:rFonts w:cs="Arial"/>
-          <w:b/>
           <w:noProof/>
-          <w:sz w:val="22"/>
-          <w:lang w:val="pt-PT"/>
-        </w:rPr>
-        <w:t>Listar os filmes da categoria "Action" presentes na loja 1</w:t>
-      </w:r>
-    </w:p>
-    <w:p>
-      <w:pPr>
-        <w:pStyle w:val="PargrafodaLista"/>
-        <w:rPr>
-          <w:rFonts w:cs="Arial"/>
-          <w:b/>
-          <w:sz w:val="22"/>
-          <w:lang w:val="pt-PT"/>
-        </w:rPr>
-      </w:pPr>
-    </w:p>
-    <w:p>
-      <w:pPr>
-        <w:pStyle w:val="PargrafodaLista"/>
-        <w:rPr>
-          <w:rFonts w:cs="Arial"/>
-          <w:b/>
-          <w:sz w:val="22"/>
-          <w:lang w:val="pt-PT"/>
-        </w:rPr>
-      </w:pPr>
-    </w:p>
-    <w:p>
-      <w:pPr>
-        <w:pStyle w:val="PargrafodaLista"/>
-        <w:rPr>
-          <w:rFonts w:cs="Arial"/>
-          <w:b/>
-          <w:sz w:val="22"/>
-          <w:lang w:val="pt-PT"/>
-        </w:rPr>
-      </w:pPr>
-    </w:p>
-    <w:p>
-      <w:pPr>
-        <w:pStyle w:val="PargrafodaLista"/>
-        <w:rPr>
-          <w:rFonts w:cs="Arial"/>
-          <w:b/>
-          <w:sz w:val="22"/>
-          <w:lang w:val="pt-PT"/>
-        </w:rPr>
-      </w:pPr>
-    </w:p>
-    <w:p>
-      <w:pPr>
-        <w:pStyle w:val="PargrafodaLista"/>
-        <w:rPr>
-          <w:rFonts w:cs="Arial"/>
-          <w:b/>
-          <w:sz w:val="22"/>
-          <w:lang w:val="pt-PT"/>
-        </w:rPr>
-      </w:pPr>
-    </w:p>
-    <w:p>
-      <w:pPr>
-        <w:pStyle w:val="PargrafodaLista"/>
-        <w:rPr>
-          <w:rFonts w:cs="Arial"/>
-          <w:b/>
-          <w:sz w:val="22"/>
-          <w:lang w:val="pt-PT"/>
-        </w:rPr>
-      </w:pPr>
-    </w:p>
-    <w:p>
-      <w:pPr>
-        <w:pStyle w:val="PargrafodaLista"/>
-        <w:rPr>
-          <w:rFonts w:cs="Arial"/>
-          <w:b/>
-          <w:sz w:val="22"/>
-          <w:lang w:val="pt-PT"/>
-        </w:rPr>
-      </w:pPr>
-    </w:p>
-    <w:p>
-      <w:pPr>
-        <w:pStyle w:val="PargrafodaLista"/>
-        <w:rPr>
-          <w:rFonts w:cs="Arial"/>
-          <w:b/>
-          <w:sz w:val="22"/>
-          <w:lang w:val="pt-PT"/>
-        </w:rPr>
-      </w:pPr>
-    </w:p>
-    <w:p>
-      <w:pPr>
-        <w:pStyle w:val="PargrafodaLista"/>
-        <w:rPr>
-          <w:rFonts w:cs="Arial"/>
-          <w:b/>
-          <w:sz w:val="22"/>
-          <w:lang w:val="pt-PT"/>
-        </w:rPr>
-      </w:pPr>
-    </w:p>
-    <w:p>
-      <w:pPr>
-        <w:pStyle w:val="PargrafodaLista"/>
-        <w:rPr>
-          <w:rFonts w:cs="Arial"/>
-          <w:b/>
-          <w:sz w:val="22"/>
-          <w:lang w:val="pt-PT"/>
-        </w:rPr>
-      </w:pPr>
-    </w:p>
-    <w:p>
-      <w:pPr>
-        <w:pStyle w:val="PargrafodaLista"/>
-        <w:rPr>
-          <w:rFonts w:cs="Arial"/>
-          <w:b/>
-          <w:sz w:val="22"/>
-          <w:lang w:val="pt-PT"/>
-        </w:rPr>
-      </w:pPr>
-    </w:p>
-    <w:p>
-      <w:pPr>
-        <w:pStyle w:val="PargrafodaLista"/>
-        <w:rPr>
-          <w:rFonts w:cs="Arial"/>
-          <w:b/>
-          <w:sz w:val="22"/>
-          <w:lang w:val="pt-PT"/>
-        </w:rPr>
-      </w:pPr>
-    </w:p>
-    <w:p>
-      <w:pPr>
-        <w:pStyle w:val="PargrafodaLista"/>
-        <w:rPr>
-          <w:rFonts w:cs="Arial"/>
-          <w:b/>
-          <w:sz w:val="22"/>
-          <w:lang w:val="pt-PT"/>
-        </w:rPr>
-      </w:pPr>
-    </w:p>
-    <w:p>
-      <w:pPr>
-        <w:pStyle w:val="PargrafodaLista"/>
-        <w:rPr>
-          <w:rFonts w:cs="Arial"/>
-          <w:b/>
-          <w:sz w:val="22"/>
-          <w:lang w:val="pt-PT"/>
-        </w:rPr>
-      </w:pPr>
-    </w:p>
-    <w:p>
-      <w:pPr>
-        <w:pStyle w:val="PargrafodaLista"/>
-        <w:rPr>
-          <w:rFonts w:cs="Arial"/>
-          <w:b/>
-          <w:sz w:val="22"/>
-          <w:lang w:val="pt-PT"/>
-        </w:rPr>
-      </w:pPr>
-    </w:p>
-    <w:p>
-      <w:pPr>
-        <w:pStyle w:val="PargrafodaLista"/>
-        <w:rPr>
-          <w:rFonts w:cs="Arial"/>
-          <w:b/>
-          <w:sz w:val="22"/>
-          <w:lang w:val="pt-PT"/>
-        </w:rPr>
-      </w:pPr>
-    </w:p>
-    <w:p>
-      <w:pPr>
-        <w:pStyle w:val="PargrafodaLista"/>
-        <w:numPr>
-          <w:ilvl w:val="0"/>
-          <w:numId w:val="44"/>
-        </w:numPr>
-        <w:rPr>
-          <w:rFonts w:cs="Arial"/>
-          <w:b/>
-          <w:sz w:val="22"/>
-          <w:lang w:val="pt-PT"/>
-        </w:rPr>
-      </w:pPr>
-      <w:r>
-        <w:rPr>
-          <w:noProof/>
-          <w:lang w:val="pt-PT"/>
-        </w:rPr>
-        <w:lastRenderedPageBreak/>
-        <mc:AlternateContent>
-          <mc:Choice Requires="wps">
-            <w:drawing>
-              <wp:anchor distT="45720" distB="45720" distL="114300" distR="114300" simplePos="0" relativeHeight="251740160" behindDoc="0" locked="0" layoutInCell="1" allowOverlap="1" wp14:anchorId="7D80A0A0" wp14:editId="5422BEBF">
-                <wp:simplePos x="0" y="0"/>
-                <wp:positionH relativeFrom="margin">
-                  <wp:posOffset>2417445</wp:posOffset>
-                </wp:positionH>
-                <wp:positionV relativeFrom="paragraph">
-                  <wp:posOffset>3503930</wp:posOffset>
-                </wp:positionV>
-                <wp:extent cx="685800" cy="388620"/>
-                <wp:effectExtent l="0" t="0" r="19050" b="11430"/>
-                <wp:wrapSquare wrapText="bothSides"/>
-                <wp:docPr id="255" name="Caixa de Texto 2"/>
-                <wp:cNvGraphicFramePr>
-                  <a:graphicFrameLocks xmlns:a="http://schemas.openxmlformats.org/drawingml/2006/main"/>
-                </wp:cNvGraphicFramePr>
-                <a:graphic xmlns:a="http://schemas.openxmlformats.org/drawingml/2006/main">
-                  <a:graphicData uri="http://schemas.microsoft.com/office/word/2010/wordprocessingShape">
-                    <wps:wsp>
-                      <wps:cNvSpPr txBox="1">
-                        <a:spLocks noChangeArrowheads="1"/>
-                      </wps:cNvSpPr>
-                      <wps:spPr bwMode="auto">
-                        <a:xfrm>
-                          <a:off x="0" y="0"/>
-                          <a:ext cx="685800" cy="388620"/>
-                        </a:xfrm>
-                        <a:prstGeom prst="rect">
-                          <a:avLst/>
-                        </a:prstGeom>
-                        <a:solidFill>
-                          <a:schemeClr val="tx1"/>
-                        </a:solidFill>
-                        <a:ln w="9525">
-                          <a:solidFill>
-                            <a:srgbClr val="000000"/>
-                          </a:solidFill>
-                          <a:miter lim="800000"/>
-                          <a:headEnd/>
-                          <a:tailEnd/>
-                        </a:ln>
-                      </wps:spPr>
-                      <wps:txbx>
-                        <w:txbxContent>
-                          <w:p>
-                            <w:pPr>
-                              <w:rPr>
-                                <w:b/>
-                                <w:color w:val="00B050"/>
-                                <w:sz w:val="24"/>
-                                <w:lang w:val="pt-PT"/>
-                              </w:rPr>
-                            </w:pPr>
-                            <w:r>
-                              <w:rPr>
-                                <w:b/>
-                                <w:color w:val="00B050"/>
-                                <w:sz w:val="24"/>
-                                <w:lang w:val="pt-PT"/>
-                              </w:rPr>
-                              <w:t xml:space="preserve">    </w:t>
-                            </w:r>
-                            <w:r>
-                              <w:rPr>
-                                <w:b/>
-                                <w:color w:val="00B050"/>
-                                <w:sz w:val="24"/>
-                                <w:lang w:val="pt-PT"/>
-                              </w:rPr>
-                              <w:t xml:space="preserve"> …</w:t>
-                            </w:r>
-                          </w:p>
-                        </w:txbxContent>
-                      </wps:txbx>
-                      <wps:bodyPr rot="0" vert="horz" wrap="square" lIns="91440" tIns="45720" rIns="91440" bIns="45720" anchor="t" anchorCtr="0">
-                        <a:noAutofit/>
-                      </wps:bodyPr>
-                    </wps:wsp>
-                  </a:graphicData>
-                </a:graphic>
-                <wp14:sizeRelH relativeFrom="margin">
-                  <wp14:pctWidth>0</wp14:pctWidth>
-                </wp14:sizeRelH>
-                <wp14:sizeRelV relativeFrom="margin">
-                  <wp14:pctHeight>0</wp14:pctHeight>
-                </wp14:sizeRelV>
-              </wp:anchor>
-            </w:drawing>
-          </mc:Choice>
-          <mc:Fallback>
-            <w:pict>
-              <v:shapetype w14:anchorId="7D80A0A0" id="_x0000_t202" coordsize="21600,21600" o:spt="202" path="m,l,21600r21600,l21600,xe">
-                <v:stroke joinstyle="miter"/>
-                <v:path gradientshapeok="t" o:connecttype="rect"/>
-              </v:shapetype>
-              <v:shape id="Caixa de Texto 2" o:spid="_x0000_s1026" type="#_x0000_t202" style="position:absolute;left:0;text-align:left;margin-left:190.35pt;margin-top:275.9pt;width:54pt;height:30.6pt;z-index:251740160;visibility:visible;mso-wrap-style:square;mso-width-percent:0;mso-height-percent:0;mso-wrap-distance-left:9pt;mso-wrap-distance-top:3.6pt;mso-wrap-distance-right:9pt;mso-wrap-distance-bottom:3.6pt;mso-position-horizontal:absolute;mso-position-horizontal-relative:margin;mso-position-vertical:absolute;mso-position-vertical-relative:text;mso-width-percent:0;mso-height-percent:0;mso-width-relative:margin;mso-height-relative:margin;v-text-anchor:top" o:gfxdata="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" fillcolor="black [3213]">
-                <v:textbox>
-                  <w:txbxContent>
-                    <w:p>
-                      <w:pPr>
-                        <w:rPr>
-                          <w:b/>
-                          <w:color w:val="00B050"/>
-                          <w:sz w:val="24"/>
-                          <w:lang w:val="pt-PT"/>
-                        </w:rPr>
-                      </w:pPr>
-                      <w:r>
-                        <w:rPr>
-                          <w:b/>
-                          <w:color w:val="00B050"/>
-                          <w:sz w:val="24"/>
-                          <w:lang w:val="pt-PT"/>
-                        </w:rPr>
-                        <w:t xml:space="preserve">    </w:t>
-                      </w:r>
-                      <w:r>
-                        <w:rPr>
-                          <w:b/>
-                          <w:color w:val="00B050"/>
-                          <w:sz w:val="24"/>
-                          <w:lang w:val="pt-PT"/>
-                        </w:rPr>
-                        <w:t xml:space="preserve"> …</w:t>
-                      </w:r>
-                    </w:p>
-                  </w:txbxContent>
-                </v:textbox>
-                <w10:wrap type="square" anchorx="margin"/>
-              </v:shape>
-            </w:pict>
-          </mc:Fallback>
-        </mc:AlternateContent>
-      </w:r>
-      <w:r>
-        <w:rPr>
-          <w:noProof/>
-          <w:lang w:val="pt-PT"/>
-        </w:rPr>
-        <mc:AlternateContent>
-          <mc:Choice Requires="wps">
-            <w:drawing>
-              <wp:anchor distT="45720" distB="45720" distL="114300" distR="114300" simplePos="0" relativeHeight="251738112" behindDoc="0" locked="0" layoutInCell="1" allowOverlap="1" wp14:anchorId="715063B7" wp14:editId="79A1F0D0">
-                <wp:simplePos x="0" y="0"/>
-                <wp:positionH relativeFrom="margin">
-                  <wp:align>right</wp:align>
-                </wp:positionH>
-                <wp:positionV relativeFrom="paragraph">
-                  <wp:posOffset>2561590</wp:posOffset>
-                </wp:positionV>
-                <wp:extent cx="2360930" cy="1404620"/>
-                <wp:effectExtent l="0" t="0" r="11430" b="17780"/>
-                <wp:wrapSquare wrapText="bothSides"/>
-                <wp:docPr id="217" name="Caixa de Texto 2"/>
-                <wp:cNvGraphicFramePr>
-                  <a:graphicFrameLocks xmlns:a="http://schemas.openxmlformats.org/drawingml/2006/main"/>
-                </wp:cNvGraphicFramePr>
-                <a:graphic xmlns:a="http://schemas.openxmlformats.org/drawingml/2006/main">
-                  <a:graphicData uri="http://schemas.microsoft.com/office/word/2010/wordprocessingShape">
-                    <wps:wsp>
-                      <wps:cNvSpPr txBox="1">
-                        <a:spLocks noChangeArrowheads="1"/>
-                      </wps:cNvSpPr>
-                      <wps:spPr bwMode="auto">
-                        <a:xfrm>
-                          <a:off x="0" y="0"/>
-                          <a:ext cx="2360930" cy="1404620"/>
-                        </a:xfrm>
-                        <a:prstGeom prst="rect">
-                          <a:avLst/>
-                        </a:prstGeom>
-                        <a:noFill/>
-                        <a:ln w="9525">
-                          <a:solidFill>
-                            <a:srgbClr val="000000"/>
-                          </a:solidFill>
-                          <a:miter lim="800000"/>
-                          <a:headEnd/>
-                          <a:tailEnd/>
-                        </a:ln>
-                      </wps:spPr>
-                      <wps:txbx>
-                        <w:txbxContent>
-                          <w:p>
-                            <w:pPr>
-                              <w:rPr>
-                                <w:b/>
-                                <w:color w:val="00B050"/>
-                                <w:sz w:val="24"/>
-                                <w:lang w:val="pt-PT"/>
-                              </w:rPr>
-                            </w:pPr>
-                            <w:r>
-                              <w:rPr>
-                                <w:b/>
-                                <w:color w:val="00B050"/>
-                                <w:sz w:val="24"/>
-                                <w:lang w:val="pt-PT"/>
-                              </w:rPr>
-                              <w:t>Resultado</w:t>
-                            </w:r>
-                          </w:p>
-                        </w:txbxContent>
-                      </wps:txbx>
-                      <wps:bodyPr rot="0" vert="horz" wrap="square" lIns="91440" tIns="45720" rIns="91440" bIns="45720" anchor="t" anchorCtr="0">
-                        <a:spAutoFit/>
-                      </wps:bodyPr>
-                    </wps:wsp>
-                  </a:graphicData>
-                </a:graphic>
-                <wp14:sizeRelH relativeFrom="margin">
-                  <wp14:pctWidth>40000</wp14:pctWidth>
-                </wp14:sizeRelH>
-                <wp14:sizeRelV relativeFrom="margin">
-                  <wp14:pctHeight>20000</wp14:pctHeight>
-                </wp14:sizeRelV>
-              </wp:anchor>
-            </w:drawing>
-          </mc:Choice>
-          <mc:Fallback>
-            <w:pict>
-              <v:shape w14:anchorId="715063B7" id="_x0000_s1027" type="#_x0000_t202" style="position:absolute;left:0;text-align:left;margin-left:134.7pt;margin-top:201.7pt;width:185.9pt;height:110.6pt;z-index:251738112;visibility:visible;mso-wrap-style:square;mso-width-percent:400;mso-height-percent:200;mso-wrap-distance-left:9pt;mso-wrap-distance-top:3.6pt;mso-wrap-distance-right:9pt;mso-wrap-distance-bottom:3.6pt;mso-position-horizontal:right;mso-position-horizontal-relative:margin;mso-position-vertical:absolute;mso-position-vertical-relative:text;mso-width-percent:400;mso-height-percent:200;mso-width-relative:margin;mso-height-relative:margin;v-text-anchor:top" o:gfxdata="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" filled="f">
-                <v:textbox style="mso-fit-shape-to-text:t">
-                  <w:txbxContent>
-                    <w:p>
-                      <w:pPr>
-                        <w:rPr>
-                          <w:b/>
-                          <w:color w:val="00B050"/>
-                          <w:sz w:val="24"/>
-                          <w:lang w:val="pt-PT"/>
-                        </w:rPr>
-                      </w:pPr>
-                      <w:r>
-                        <w:rPr>
-                          <w:b/>
-                          <w:color w:val="00B050"/>
-                          <w:sz w:val="24"/>
-                          <w:lang w:val="pt-PT"/>
-                        </w:rPr>
-                        <w:t>Resultado</w:t>
-                      </w:r>
-                    </w:p>
-                  </w:txbxContent>
-                </v:textbox>
-                <w10:wrap type="square" anchorx="margin"/>
-              </v:shape>
-            </w:pict>
-          </mc:Fallback>
-        </mc:AlternateContent>
-      </w:r>
-      <w:r>
-        <w:rPr>
-          <w:noProof/>
-        </w:rPr>
-        <mc:AlternateContent>
-          <mc:Choice Requires="wps">
-            <w:drawing>
-              <wp:anchor distT="0" distB="0" distL="114300" distR="114300" simplePos="0" relativeHeight="251736064" behindDoc="0" locked="0" layoutInCell="1" allowOverlap="1" wp14:anchorId="543B0357" wp14:editId="29F50ADA">
-                <wp:simplePos x="0" y="0"/>
-                <wp:positionH relativeFrom="column">
-                  <wp:posOffset>2478405</wp:posOffset>
-                </wp:positionH>
-                <wp:positionV relativeFrom="paragraph">
-                  <wp:posOffset>1560830</wp:posOffset>
-                </wp:positionV>
-                <wp:extent cx="624840" cy="2324100"/>
-                <wp:effectExtent l="0" t="19050" r="156210" b="19050"/>
-                <wp:wrapNone/>
-                <wp:docPr id="254" name="Chaveta à direita 254"/>
-                <wp:cNvGraphicFramePr/>
-                <a:graphic xmlns:a="http://schemas.openxmlformats.org/drawingml/2006/main">
-                  <a:graphicData uri="http://schemas.microsoft.com/office/word/2010/wordprocessingShape">
-                    <wps:wsp>
-                      <wps:cNvSpPr/>
-                      <wps:spPr>
-                        <a:xfrm>
-                          <a:off x="0" y="0"/>
-                          <a:ext cx="624840" cy="2324100"/>
-                        </a:xfrm>
-                        <a:prstGeom prst="rightBrace">
-                          <a:avLst>
-                            <a:gd name="adj1" fmla="val 8333"/>
-                            <a:gd name="adj2" fmla="val 50297"/>
-                          </a:avLst>
-                        </a:prstGeom>
-                        <a:ln w="28575">
-                          <a:solidFill>
-                            <a:srgbClr val="00B050"/>
-                          </a:solidFill>
-                        </a:ln>
-                      </wps:spPr>
-                      <wps:style>
-                        <a:lnRef idx="1">
-                          <a:schemeClr val="accent1"/>
-                        </a:lnRef>
-                        <a:fillRef idx="0">
-                          <a:schemeClr val="accent1"/>
-                        </a:fillRef>
-                        <a:effectRef idx="0">
-                          <a:schemeClr val="accent1"/>
-                        </a:effectRef>
-                        <a:fontRef idx="minor">
-                          <a:schemeClr val="tx1"/>
-                        </a:fontRef>
-                      </wps:style>
-                      <wps:bodyPr rot="0" spcFirstLastPara="0" vertOverflow="overflow" horzOverflow="overflow" vert="horz" wrap="square" lIns="91440" tIns="45720" rIns="91440" bIns="45720" numCol="1" spcCol="0" rtlCol="0" fromWordArt="0" anchor="ctr" anchorCtr="0" forceAA="0" compatLnSpc="1">
-                        <a:prstTxWarp prst="textNoShape">
-                          <a:avLst/>
-                        </a:prstTxWarp>
-                        <a:noAutofit/>
-                      </wps:bodyPr>
-                    </wps:wsp>
-                  </a:graphicData>
-                </a:graphic>
-                <wp14:sizeRelH relativeFrom="margin">
-                  <wp14:pctWidth>0</wp14:pctWidth>
-                </wp14:sizeRelH>
-                <wp14:sizeRelV relativeFrom="margin">
-                  <wp14:pctHeight>0</wp14:pctHeight>
-                </wp14:sizeRelV>
-              </wp:anchor>
-            </w:drawing>
-          </mc:Choice>
-          <mc:Fallback>
-            <w:pict>
-              <v:shapetype w14:anchorId="2AA8BEED" id="_x0000_t88" coordsize="21600,21600" o:spt="88" adj="1800,10800" path="m,qx10800@0l10800@2qy21600@11,10800@3l10800@1qy,21600e" filled="f">
-                <v:formulas>
-                  <v:f eqn="val #0"/>
-                  <v:f eqn="sum 21600 0 #0"/>
-                  <v:f eqn="sum #1 0 #0"/>
-                  <v:f eqn="sum #1 #0 0"/>
-                  <v:f eqn="prod #0 9598 32768"/>
-                  <v:f eqn="sum 21600 0 @4"/>
-                  <v:f eqn="sum 21600 0 #1"/>
-                  <v:f eqn="min #1 @6"/>
-                  <v:f eqn="prod @7 1 2"/>
-                  <v:f eqn="prod #0 2 1"/>
-                  <v:f eqn="sum 21600 0 @9"/>
-                  <v:f eqn="val #1"/>
-                </v:formulas>
-                <v:path arrowok="t" o:connecttype="custom" o:connectlocs="0,0;21600,@11;0,21600" textboxrect="0,@4,7637,@5"/>
-                <v:handles>
-                  <v:h position="center,#0" yrange="0,@8"/>
-                  <v:h position="bottomRight,#1" yrange="@9,@10"/>
-                </v:handles>
-              </v:shapetype>
-              <v:shape id="Chaveta à direita 254" o:spid="_x0000_s1026" type="#_x0000_t88" style="position:absolute;margin-left:195.15pt;margin-top:122.9pt;width:49.2pt;height:183pt;z-index:251736064;visibility:visible;mso-wrap-style:square;mso-width-percent:0;mso-height-percent:0;mso-wrap-distance-left:9pt;mso-wrap-distance-top:0;mso-wrap-distance-right:9pt;mso-wrap-distance-bottom:0;mso-position-horizontal:absolute;mso-position-horizontal-relative:text;mso-position-vertical:absolute;mso-position-vertical-relative:text;mso-width-percent:0;mso-height-percent:0;mso-width-relative:margin;mso-height-relative:margin;v-text-anchor:middle" o:gfxdata="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" adj="484,10864" strokecolor="#00b050" strokeweight="2.25pt">
-                <v:stroke joinstyle="miter"/>
-              </v:shape>
-            </w:pict>
-          </mc:Fallback>
-        </mc:AlternateContent>
-      </w:r>
-      <w:r>
-        <w:rPr>
-          <w:noProof/>
-        </w:rPr>
-        <mc:AlternateContent>
-          <mc:Choice Requires="wps">
-            <w:drawing>
-              <wp:anchor distT="0" distB="0" distL="114300" distR="114300" simplePos="0" relativeHeight="251735040" behindDoc="0" locked="0" layoutInCell="1" allowOverlap="1" wp14:anchorId="62DD3616" wp14:editId="72580692">
-                <wp:simplePos x="0" y="0"/>
-                <wp:positionH relativeFrom="column">
-                  <wp:posOffset>-851535</wp:posOffset>
-                </wp:positionH>
-                <wp:positionV relativeFrom="paragraph">
-                  <wp:posOffset>181610</wp:posOffset>
-                </wp:positionV>
-                <wp:extent cx="7620" cy="838200"/>
-                <wp:effectExtent l="19050" t="19050" r="30480" b="19050"/>
-                <wp:wrapNone/>
-                <wp:docPr id="253" name="Conexão reta 253"/>
-                <wp:cNvGraphicFramePr/>
-                <a:graphic xmlns:a="http://schemas.openxmlformats.org/drawingml/2006/main">
-                  <a:graphicData uri="http://schemas.microsoft.com/office/word/2010/wordprocessingShape">
-                    <wps:wsp>
-                      <wps:cNvCnPr/>
-                      <wps:spPr>
-                        <a:xfrm flipH="1">
-                          <a:off x="0" y="0"/>
-                          <a:ext cx="7620" cy="838200"/>
-                        </a:xfrm>
-                        <a:prstGeom prst="line">
-                          <a:avLst/>
-                        </a:prstGeom>
-                        <a:ln w="28575">
-                          <a:solidFill>
-                            <a:srgbClr val="FF0000"/>
-                          </a:solidFill>
-                        </a:ln>
-                      </wps:spPr>
-                      <wps:style>
-                        <a:lnRef idx="1">
-                          <a:schemeClr val="accent1"/>
-                        </a:lnRef>
-                        <a:fillRef idx="0">
-                          <a:schemeClr val="accent1"/>
-                        </a:fillRef>
-                        <a:effectRef idx="0">
-                          <a:schemeClr val="accent1"/>
-                        </a:effectRef>
-                        <a:fontRef idx="minor">
-                          <a:schemeClr val="tx1"/>
-                        </a:fontRef>
-                      </wps:style>
-                      <wps:bodyPr/>
-                    </wps:wsp>
-                  </a:graphicData>
-                </a:graphic>
-                <wp14:sizeRelH relativeFrom="margin">
-                  <wp14:pctWidth>0</wp14:pctWidth>
-                </wp14:sizeRelH>
-                <wp14:sizeRelV relativeFrom="margin">
-                  <wp14:pctHeight>0</wp14:pctHeight>
-                </wp14:sizeRelV>
-              </wp:anchor>
-            </w:drawing>
-          </mc:Choice>
-          <mc:Fallback>
-            <w:pict>
-              <v:line w14:anchorId="33BA194C" id="Conexão reta 253" o:spid="_x0000_s1026" style="position:absolute;flip:x;z-index:251735040;visibility:visible;mso-wrap-style:square;mso-width-percent:0;mso-height-percent:0;mso-wrap-distance-left:9pt;mso-wrap-distance-top:0;mso-wrap-distance-right:9pt;mso-wrap-distance-bottom:0;mso-position-horizontal:absolute;mso-position-horizontal-relative:text;mso-position-vertical:absolute;mso-position-vertical-relative:text;mso-width-percent:0;mso-height-percent:0;mso-width-relative:margin;mso-height-relative:margin" from="-67.05pt,14.3pt" to="-66.45pt,80.3pt" o:gfxdata="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" strokecolor="red" strokeweight="2.25pt">
-                <v:stroke joinstyle="miter"/>
-              </v:line>
-            </w:pict>
-          </mc:Fallback>
-        </mc:AlternateContent>
-      </w:r>
-      <w:r>
-        <w:rPr>
-          <w:noProof/>
-        </w:rPr>
-        <mc:AlternateContent>
-          <mc:Choice Requires="wps">
-            <w:drawing>
-              <wp:anchor distT="0" distB="0" distL="114300" distR="114300" simplePos="0" relativeHeight="251732992" behindDoc="0" locked="0" layoutInCell="1" allowOverlap="1" wp14:anchorId="4AB2F276" wp14:editId="0DFA28BA">
-                <wp:simplePos x="0" y="0"/>
-                <wp:positionH relativeFrom="column">
-                  <wp:posOffset>-836295</wp:posOffset>
-                </wp:positionH>
-                <wp:positionV relativeFrom="paragraph">
-                  <wp:posOffset>176530</wp:posOffset>
-                </wp:positionV>
-                <wp:extent cx="2049780" cy="7620"/>
-                <wp:effectExtent l="19050" t="19050" r="7620" b="30480"/>
-                <wp:wrapNone/>
-                <wp:docPr id="251" name="Conexão reta 251"/>
-                <wp:cNvGraphicFramePr/>
-                <a:graphic xmlns:a="http://schemas.openxmlformats.org/drawingml/2006/main">
-                  <a:graphicData uri="http://schemas.microsoft.com/office/word/2010/wordprocessingShape">
-                    <wps:wsp>
-                      <wps:cNvCnPr/>
-                      <wps:spPr>
-                        <a:xfrm flipH="1" flipV="1">
-                          <a:off x="0" y="0"/>
-                          <a:ext cx="2049780" cy="7620"/>
-                        </a:xfrm>
-                        <a:prstGeom prst="line">
-                          <a:avLst/>
-                        </a:prstGeom>
-                        <a:ln w="28575">
-                          <a:solidFill>
-                            <a:srgbClr val="FF0000"/>
-                          </a:solidFill>
-                        </a:ln>
-                      </wps:spPr>
-                      <wps:style>
-                        <a:lnRef idx="1">
-                          <a:schemeClr val="accent1"/>
-                        </a:lnRef>
-                        <a:fillRef idx="0">
-                          <a:schemeClr val="accent1"/>
-                        </a:fillRef>
-                        <a:effectRef idx="0">
-                          <a:schemeClr val="accent1"/>
-                        </a:effectRef>
-                        <a:fontRef idx="minor">
-                          <a:schemeClr val="tx1"/>
-                        </a:fontRef>
-                      </wps:style>
-                      <wps:bodyPr/>
-                    </wps:wsp>
-                  </a:graphicData>
-                </a:graphic>
-                <wp14:sizeRelH relativeFrom="margin">
-                  <wp14:pctWidth>0</wp14:pctWidth>
-                </wp14:sizeRelH>
-                <wp14:sizeRelV relativeFrom="margin">
-                  <wp14:pctHeight>0</wp14:pctHeight>
-                </wp14:sizeRelV>
-              </wp:anchor>
-            </w:drawing>
-          </mc:Choice>
-          <mc:Fallback>
-            <w:pict>
-              <v:line w14:anchorId="026F4877" id="Conexão reta 251" o:spid="_x0000_s1026" style="position:absolute;flip:x y;z-index:251732992;visibility:visible;mso-wrap-style:square;mso-width-percent:0;mso-height-percent:0;mso-wrap-distance-left:9pt;mso-wrap-distance-top:0;mso-wrap-distance-right:9pt;mso-wrap-distance-bottom:0;mso-position-horizontal:absolute;mso-position-horizontal-relative:text;mso-position-vertical:absolute;mso-position-vertical-relative:text;mso-width-percent:0;mso-height-percent:0;mso-width-relative:margin;mso-height-relative:margin" from="-65.85pt,13.9pt" to="95.55pt,14.5pt" o:gfxdata="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" strokecolor="red" strokeweight="2.25pt">
-                <v:stroke joinstyle="miter"/>
-              </v:line>
-            </w:pict>
-          </mc:Fallback>
-        </mc:AlternateContent>
-      </w:r>
-      <w:r>
-        <w:rPr>
-          <w:noProof/>
-        </w:rPr>
-        <mc:AlternateContent>
-          <mc:Choice Requires="wps">
-            <w:drawing>
-              <wp:anchor distT="0" distB="0" distL="114300" distR="114300" simplePos="0" relativeHeight="251734016" behindDoc="0" locked="0" layoutInCell="1" allowOverlap="1" wp14:anchorId="62C005A2" wp14:editId="4D285A0C">
-                <wp:simplePos x="0" y="0"/>
-                <wp:positionH relativeFrom="column">
-                  <wp:posOffset>-744855</wp:posOffset>
-                </wp:positionH>
-                <wp:positionV relativeFrom="paragraph">
-                  <wp:posOffset>495300</wp:posOffset>
-                </wp:positionV>
-                <wp:extent cx="251460" cy="1036320"/>
-                <wp:effectExtent l="152400" t="19050" r="0" b="11430"/>
-                <wp:wrapNone/>
-                <wp:docPr id="252" name="Chaveta à esquerda 252"/>
-                <wp:cNvGraphicFramePr/>
-                <a:graphic xmlns:a="http://schemas.openxmlformats.org/drawingml/2006/main">
-                  <a:graphicData uri="http://schemas.microsoft.com/office/word/2010/wordprocessingShape">
-                    <wps:wsp>
-                      <wps:cNvSpPr/>
-                      <wps:spPr>
-                        <a:xfrm>
-                          <a:off x="0" y="0"/>
-                          <a:ext cx="251460" cy="1036320"/>
-                        </a:xfrm>
-                        <a:prstGeom prst="leftBrace">
-                          <a:avLst/>
-                        </a:prstGeom>
-                        <a:ln w="28575">
-                          <a:solidFill>
-                            <a:srgbClr val="FF0000"/>
-                          </a:solidFill>
-                        </a:ln>
-                      </wps:spPr>
-                      <wps:style>
-                        <a:lnRef idx="1">
-                          <a:schemeClr val="accent1"/>
-                        </a:lnRef>
-                        <a:fillRef idx="0">
-                          <a:schemeClr val="accent1"/>
-                        </a:fillRef>
-                        <a:effectRef idx="0">
-                          <a:schemeClr val="accent1"/>
-                        </a:effectRef>
-                        <a:fontRef idx="minor">
-                          <a:schemeClr val="tx1"/>
-                        </a:fontRef>
-                      </wps:style>
-                      <wps:bodyPr rot="0" spcFirstLastPara="0" vertOverflow="overflow" horzOverflow="overflow" vert="horz" wrap="square" lIns="91440" tIns="45720" rIns="91440" bIns="45720" numCol="1" spcCol="0" rtlCol="0" fromWordArt="0" anchor="ctr" anchorCtr="0" forceAA="0" compatLnSpc="1">
-                        <a:prstTxWarp prst="textNoShape">
-                          <a:avLst/>
-                        </a:prstTxWarp>
-                        <a:noAutofit/>
-                      </wps:bodyPr>
-                    </wps:wsp>
-                  </a:graphicData>
-                </a:graphic>
-              </wp:anchor>
-            </w:drawing>
-          </mc:Choice>
-          <mc:Fallback>
-            <w:pict>
-              <v:shapetype w14:anchorId="6A7C90FF" id="_x0000_t87" coordsize="21600,21600" o:spt="87" adj="1800,10800" path="m21600,qx10800@0l10800@2qy0@11,10800@3l10800@1qy21600,21600e" filled="f">
-                <v:formulas>
-                  <v:f eqn="val #0"/>
-                  <v:f eqn="sum 21600 0 #0"/>
-                  <v:f eqn="sum #1 0 #0"/>
-                  <v:f eqn="sum #1 #0 0"/>
-                  <v:f eqn="prod #0 9598 32768"/>
-                  <v:f eqn="sum 21600 0 @4"/>
-                  <v:f eqn="sum 21600 0 #1"/>
-                  <v:f eqn="min #1 @6"/>
-                  <v:f eqn="prod @7 1 2"/>
-                  <v:f eqn="prod #0 2 1"/>
-                  <v:f eqn="sum 21600 0 @9"/>
-                  <v:f eqn="val #1"/>
-                </v:formulas>
-                <v:path arrowok="t" o:connecttype="custom" o:connectlocs="21600,0;0,10800;21600,21600" textboxrect="13963,@4,21600,@5"/>
-                <v:handles>
-                  <v:h position="center,#0" yrange="0,@8"/>
-                  <v:h position="topLeft,#1" yrange="@9,@10"/>
-                </v:handles>
-              </v:shapetype>
-              <v:shape id="Chaveta à esquerda 252" o:spid="_x0000_s1026" type="#_x0000_t87" style="position:absolute;margin-left:-58.65pt;margin-top:39pt;width:19.8pt;height:81.6pt;z-index:251734016;visibility:visible;mso-wrap-style:square;mso-wrap-distance-left:9pt;mso-wrap-distance-top:0;mso-wrap-distance-right:9pt;mso-wrap-distance-bottom:0;mso-position-horizontal:absolute;mso-position-horizontal-relative:text;mso-position-vertical:absolute;mso-position-vertical-relative:text;v-text-anchor:middle" o:gfxdata="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" adj="437" strokecolor="red" strokeweight="2.25pt">
-                <v:stroke joinstyle="miter"/>
-              </v:shape>
-            </w:pict>
-          </mc:Fallback>
-        </mc:AlternateContent>
-      </w:r>
-      <w:r>
-        <w:rPr>
-          <w:noProof/>
         </w:rPr>
         <w:drawing>
-          <wp:anchor distT="0" distB="0" distL="114300" distR="114300" simplePos="0" relativeHeight="251711487" behindDoc="1" locked="0" layoutInCell="1" allowOverlap="1" wp14:anchorId="2CA0247D" wp14:editId="4B6AE034">
+          <wp:anchor distT="0" distB="0" distL="114300" distR="114300" simplePos="0" relativeHeight="251754496" behindDoc="1" locked="0" layoutInCell="1" allowOverlap="1" wp14:anchorId="0502A04C" wp14:editId="34A83DA9">
             <wp:simplePos x="0" y="0"/>
-            <wp:positionH relativeFrom="margin">
-              <wp:align>center</wp:align>
+            <wp:positionH relativeFrom="page">
+              <wp:posOffset>297180</wp:posOffset>
             </wp:positionH>
             <wp:positionV relativeFrom="paragraph">
-              <wp:posOffset>280670</wp:posOffset>
+              <wp:posOffset>230505</wp:posOffset>
             </wp:positionV>
-            <wp:extent cx="6522720" cy="3649980"/>
-            <wp:effectExtent l="0" t="0" r="0" b="7620"/>
+            <wp:extent cx="7006590" cy="2140585"/>
+            <wp:effectExtent l="0" t="0" r="3810" b="0"/>
             <wp:wrapTight wrapText="bothSides">
               <wp:wrapPolygon edited="0">
                 <wp:start x="0" y="0"/>
-                <wp:lineTo x="0" y="21532"/>
-                <wp:lineTo x="21512" y="21532"/>
-                <wp:lineTo x="21512" y="0"/>
+                <wp:lineTo x="0" y="21337"/>
+                <wp:lineTo x="21553" y="21337"/>
+                <wp:lineTo x="21553" y="0"/>
                 <wp:lineTo x="0" y="0"/>
               </wp:wrapPolygon>
             </wp:wrapTight>
-            <wp:docPr id="33" name="Imagem 33"/>
+            <wp:docPr id="3" name="Imagem 3"/>
             <wp:cNvGraphicFramePr>
               <a:graphicFrameLocks xmlns:a="http://schemas.openxmlformats.org/drawingml/2006/main" noChangeAspect="1"/>
             </wp:cNvGraphicFramePr>
@@ -7233,13 +6388,195 @@
               <a:graphicData uri="http://schemas.openxmlformats.org/drawingml/2006/picture">
                 <pic:pic xmlns:pic="http://schemas.openxmlformats.org/drawingml/2006/picture">
                   <pic:nvPicPr>
-                    <pic:cNvPr id="0" name="Picture 21"/>
+                    <pic:cNvPr id="0" name="Picture 3"/>
+                    <pic:cNvPicPr>
+                      <a:picLocks noChangeAspect="1" noChangeArrowheads="1"/>
+                    </pic:cNvPicPr>
+                  </pic:nvPicPr>
+                  <pic:blipFill rotWithShape="1">
+                    <a:blip r:embed="rId16">
+                      <a:extLst>
+                        <a:ext uri="{28A0092B-C50C-407E-A947-70E740481C1C}">
+                          <a14:useLocalDpi xmlns:a14="http://schemas.microsoft.com/office/drawing/2010/main" val="0"/>
+                        </a:ext>
+                      </a:extLst>
+                    </a:blip>
+                    <a:srcRect t="2091"/>
+                    <a:stretch/>
+                  </pic:blipFill>
+                  <pic:spPr bwMode="auto">
+                    <a:xfrm>
+                      <a:off x="0" y="0"/>
+                      <a:ext cx="7006590" cy="2140585"/>
+                    </a:xfrm>
+                    <a:prstGeom prst="rect">
+                      <a:avLst/>
+                    </a:prstGeom>
+                    <a:noFill/>
+                    <a:ln>
+                      <a:noFill/>
+                    </a:ln>
+                    <a:extLst>
+                      <a:ext uri="{53640926-AAD7-44D8-BBD7-CCE9431645EC}">
+                        <a14:shadowObscured xmlns:a14="http://schemas.microsoft.com/office/drawing/2010/main"/>
+                      </a:ext>
+                    </a:extLst>
+                  </pic:spPr>
+                </pic:pic>
+              </a:graphicData>
+            </a:graphic>
+            <wp14:sizeRelH relativeFrom="margin">
+              <wp14:pctWidth>0</wp14:pctWidth>
+            </wp14:sizeRelH>
+            <wp14:sizeRelV relativeFrom="margin">
+              <wp14:pctHeight>0</wp14:pctHeight>
+            </wp14:sizeRelV>
+          </wp:anchor>
+        </w:drawing>
+      </w:r>
+      <w:r>
+        <w:rPr>
+          <w:rFonts w:cs="Arial"/>
+          <w:b/>
+          <w:noProof/>
+          <w:sz w:val="22"/>
+          <w:lang w:val="pt-PT"/>
+        </w:rPr>
+        <w:t>Mostrar informação relevante sobre as lojas presentes na base de dados</w:t>
+      </w:r>
+    </w:p>
+    <w:p>
+      <w:pPr>
+        <w:pStyle w:val="PargrafodaLista"/>
+        <w:ind w:left="785"/>
+        <w:rPr>
+          <w:rFonts w:cs="Arial"/>
+          <w:b/>
+          <w:sz w:val="22"/>
+          <w:lang w:val="pt-PT"/>
+        </w:rPr>
+      </w:pPr>
+    </w:p>
+    <w:p>
+      <w:pPr>
+        <w:pStyle w:val="PargrafodaLista"/>
+        <w:rPr>
+          <w:rFonts w:cs="Arial"/>
+          <w:b/>
+          <w:sz w:val="22"/>
+          <w:lang w:val="pt-PT"/>
+        </w:rPr>
+      </w:pPr>
+    </w:p>
+    <w:p>
+      <w:pPr>
+        <w:pStyle w:val="PargrafodaLista"/>
+        <w:rPr>
+          <w:rFonts w:cs="Arial"/>
+          <w:b/>
+          <w:sz w:val="22"/>
+          <w:lang w:val="pt-PT"/>
+        </w:rPr>
+      </w:pPr>
+    </w:p>
+    <w:p>
+      <w:pPr>
+        <w:pStyle w:val="PargrafodaLista"/>
+        <w:rPr>
+          <w:rFonts w:cs="Arial"/>
+          <w:b/>
+          <w:sz w:val="22"/>
+          <w:lang w:val="pt-PT"/>
+        </w:rPr>
+      </w:pPr>
+    </w:p>
+    <w:p>
+      <w:pPr>
+        <w:pStyle w:val="PargrafodaLista"/>
+        <w:rPr>
+          <w:rFonts w:cs="Arial"/>
+          <w:b/>
+          <w:sz w:val="22"/>
+          <w:lang w:val="pt-PT"/>
+        </w:rPr>
+      </w:pPr>
+    </w:p>
+    <w:p>
+      <w:pPr>
+        <w:pStyle w:val="PargrafodaLista"/>
+        <w:rPr>
+          <w:rFonts w:cs="Arial"/>
+          <w:b/>
+          <w:sz w:val="22"/>
+          <w:lang w:val="pt-PT"/>
+        </w:rPr>
+      </w:pPr>
+    </w:p>
+    <w:p>
+      <w:pPr>
+        <w:pStyle w:val="PargrafodaLista"/>
+        <w:rPr>
+          <w:rFonts w:cs="Arial"/>
+          <w:b/>
+          <w:sz w:val="22"/>
+          <w:lang w:val="pt-PT"/>
+        </w:rPr>
+      </w:pPr>
+    </w:p>
+    <w:p>
+      <w:pPr>
+        <w:pStyle w:val="PargrafodaLista"/>
+        <w:numPr>
+          <w:ilvl w:val="0"/>
+          <w:numId w:val="44"/>
+        </w:numPr>
+        <w:rPr>
+          <w:rFonts w:cs="Arial"/>
+          <w:b/>
+          <w:sz w:val="22"/>
+          <w:lang w:val="pt-PT"/>
+        </w:rPr>
+      </w:pPr>
+      <w:r>
+        <w:rPr>
+          <w:noProof/>
+        </w:rPr>
+        <w:lastRenderedPageBreak/>
+        <w:drawing>
+          <wp:anchor distT="0" distB="0" distL="114300" distR="114300" simplePos="0" relativeHeight="251755520" behindDoc="1" locked="0" layoutInCell="1" allowOverlap="1" wp14:anchorId="5A1668A7" wp14:editId="1A240599">
+            <wp:simplePos x="0" y="0"/>
+            <wp:positionH relativeFrom="margin">
+              <wp:align>center</wp:align>
+            </wp:positionH>
+            <wp:positionV relativeFrom="paragraph">
+              <wp:posOffset>227330</wp:posOffset>
+            </wp:positionV>
+            <wp:extent cx="6750685" cy="5806440"/>
+            <wp:effectExtent l="0" t="0" r="0" b="3810"/>
+            <wp:wrapTight wrapText="bothSides">
+              <wp:wrapPolygon edited="0">
+                <wp:start x="0" y="0"/>
+                <wp:lineTo x="0" y="21543"/>
+                <wp:lineTo x="21517" y="21543"/>
+                <wp:lineTo x="21517" y="0"/>
+                <wp:lineTo x="0" y="0"/>
+              </wp:wrapPolygon>
+            </wp:wrapTight>
+            <wp:docPr id="10" name="Imagem 10"/>
+            <wp:cNvGraphicFramePr>
+              <a:graphicFrameLocks xmlns:a="http://schemas.openxmlformats.org/drawingml/2006/main" noChangeAspect="1"/>
+            </wp:cNvGraphicFramePr>
+            <a:graphic xmlns:a="http://schemas.openxmlformats.org/drawingml/2006/main">
+              <a:graphicData uri="http://schemas.openxmlformats.org/drawingml/2006/picture">
+                <pic:pic xmlns:pic="http://schemas.openxmlformats.org/drawingml/2006/picture">
+                  <pic:nvPicPr>
+                    <pic:cNvPr id="0" name="Picture 9"/>
                     <pic:cNvPicPr>
                       <a:picLocks noChangeAspect="1" noChangeArrowheads="1"/>
                     </pic:cNvPicPr>
                   </pic:nvPicPr>
                   <pic:blipFill>
-                    <a:blip r:embed="rId16">
+                    <a:blip r:embed="rId17">
                       <a:extLst>
                         <a:ext uri="{28A0092B-C50C-407E-A947-70E740481C1C}">
                           <a14:useLocalDpi xmlns:a14="http://schemas.microsoft.com/office/drawing/2010/main" val="0"/>
@@ -7254,7 +6591,7 @@
                   <pic:spPr bwMode="auto">
                     <a:xfrm>
                       <a:off x="0" y="0"/>
-                      <a:ext cx="6522720" cy="3649980"/>
+                      <a:ext cx="6750685" cy="5806440"/>
                     </a:xfrm>
                     <a:prstGeom prst="rect">
                       <a:avLst/>
@@ -7283,6 +6620,262 @@
           <w:sz w:val="22"/>
           <w:lang w:val="pt-PT"/>
         </w:rPr>
+        <w:t>Adicionar um funcionário à loja situada na Austrália</w:t>
+      </w:r>
+    </w:p>
+    <w:p>
+      <w:pPr>
+        <w:pStyle w:val="PargrafodaLista"/>
+        <w:ind w:left="785"/>
+        <w:rPr>
+          <w:rFonts w:cs="Arial"/>
+          <w:b/>
+          <w:sz w:val="22"/>
+          <w:lang w:val="pt-PT"/>
+        </w:rPr>
+      </w:pPr>
+    </w:p>
+    <w:p>
+      <w:pPr>
+        <w:pStyle w:val="PargrafodaLista"/>
+        <w:rPr>
+          <w:rFonts w:cs="Arial"/>
+          <w:b/>
+          <w:sz w:val="22"/>
+          <w:lang w:val="pt-PT"/>
+        </w:rPr>
+      </w:pPr>
+    </w:p>
+    <w:p>
+      <w:pPr>
+        <w:pStyle w:val="PargrafodaLista"/>
+        <w:rPr>
+          <w:rFonts w:cs="Arial"/>
+          <w:b/>
+          <w:sz w:val="22"/>
+          <w:lang w:val="pt-PT"/>
+        </w:rPr>
+      </w:pPr>
+    </w:p>
+    <w:p>
+      <w:pPr>
+        <w:pStyle w:val="PargrafodaLista"/>
+        <w:rPr>
+          <w:rFonts w:cs="Arial"/>
+          <w:b/>
+          <w:sz w:val="22"/>
+          <w:lang w:val="pt-PT"/>
+        </w:rPr>
+      </w:pPr>
+    </w:p>
+    <w:p>
+      <w:pPr>
+        <w:pStyle w:val="PargrafodaLista"/>
+        <w:rPr>
+          <w:rFonts w:cs="Arial"/>
+          <w:b/>
+          <w:sz w:val="22"/>
+          <w:lang w:val="pt-PT"/>
+        </w:rPr>
+      </w:pPr>
+      <w:bookmarkStart w:id="2" w:name="_GoBack"/>
+      <w:bookmarkEnd w:id="2"/>
+    </w:p>
+    <w:p>
+      <w:pPr>
+        <w:pStyle w:val="PargrafodaLista"/>
+        <w:rPr>
+          <w:rFonts w:cs="Arial"/>
+          <w:b/>
+          <w:sz w:val="22"/>
+          <w:lang w:val="pt-PT"/>
+        </w:rPr>
+      </w:pPr>
+    </w:p>
+    <w:p>
+      <w:pPr>
+        <w:pStyle w:val="PargrafodaLista"/>
+        <w:rPr>
+          <w:rFonts w:cs="Arial"/>
+          <w:b/>
+          <w:sz w:val="22"/>
+          <w:lang w:val="pt-PT"/>
+        </w:rPr>
+      </w:pPr>
+    </w:p>
+    <w:p>
+      <w:pPr>
+        <w:pStyle w:val="PargrafodaLista"/>
+        <w:rPr>
+          <w:rFonts w:cs="Arial"/>
+          <w:b/>
+          <w:sz w:val="22"/>
+          <w:lang w:val="pt-PT"/>
+        </w:rPr>
+      </w:pPr>
+    </w:p>
+    <w:p>
+      <w:pPr>
+        <w:pStyle w:val="PargrafodaLista"/>
+        <w:rPr>
+          <w:rFonts w:cs="Arial"/>
+          <w:b/>
+          <w:sz w:val="22"/>
+          <w:lang w:val="pt-PT"/>
+        </w:rPr>
+      </w:pPr>
+    </w:p>
+    <w:p>
+      <w:pPr>
+        <w:pStyle w:val="PargrafodaLista"/>
+        <w:rPr>
+          <w:rFonts w:cs="Arial"/>
+          <w:b/>
+          <w:sz w:val="22"/>
+          <w:lang w:val="pt-PT"/>
+        </w:rPr>
+      </w:pPr>
+    </w:p>
+    <w:p>
+      <w:pPr>
+        <w:pStyle w:val="PargrafodaLista"/>
+        <w:rPr>
+          <w:rFonts w:cs="Arial"/>
+          <w:b/>
+          <w:sz w:val="22"/>
+          <w:lang w:val="pt-PT"/>
+        </w:rPr>
+      </w:pPr>
+    </w:p>
+    <w:p>
+      <w:pPr>
+        <w:pStyle w:val="PargrafodaLista"/>
+        <w:rPr>
+          <w:rFonts w:cs="Arial"/>
+          <w:b/>
+          <w:sz w:val="22"/>
+          <w:lang w:val="pt-PT"/>
+        </w:rPr>
+      </w:pPr>
+    </w:p>
+    <w:p>
+      <w:pPr>
+        <w:pStyle w:val="PargrafodaLista"/>
+        <w:rPr>
+          <w:rFonts w:cs="Arial"/>
+          <w:b/>
+          <w:sz w:val="22"/>
+          <w:lang w:val="pt-PT"/>
+        </w:rPr>
+      </w:pPr>
+    </w:p>
+    <w:p>
+      <w:pPr>
+        <w:pStyle w:val="PargrafodaLista"/>
+        <w:rPr>
+          <w:rFonts w:cs="Arial"/>
+          <w:b/>
+          <w:sz w:val="22"/>
+          <w:lang w:val="pt-PT"/>
+        </w:rPr>
+      </w:pPr>
+    </w:p>
+    <w:p>
+      <w:pPr>
+        <w:pStyle w:val="PargrafodaLista"/>
+        <w:numPr>
+          <w:ilvl w:val="0"/>
+          <w:numId w:val="44"/>
+        </w:numPr>
+        <w:rPr>
+          <w:rFonts w:cs="Arial"/>
+          <w:b/>
+          <w:sz w:val="22"/>
+          <w:lang w:val="pt-PT"/>
+        </w:rPr>
+      </w:pPr>
+      <w:r>
+        <w:rPr>
+          <w:noProof/>
+        </w:rPr>
+        <w:drawing>
+          <wp:anchor distT="0" distB="0" distL="114300" distR="114300" simplePos="0" relativeHeight="251753472" behindDoc="1" locked="0" layoutInCell="1" allowOverlap="1" wp14:anchorId="287519B1" wp14:editId="53C1BC78">
+            <wp:simplePos x="0" y="0"/>
+            <wp:positionH relativeFrom="margin">
+              <wp:align>center</wp:align>
+            </wp:positionH>
+            <wp:positionV relativeFrom="paragraph">
+              <wp:posOffset>179705</wp:posOffset>
+            </wp:positionV>
+            <wp:extent cx="6949440" cy="3887470"/>
+            <wp:effectExtent l="0" t="0" r="3810" b="0"/>
+            <wp:wrapTight wrapText="bothSides">
+              <wp:wrapPolygon edited="0">
+                <wp:start x="0" y="0"/>
+                <wp:lineTo x="0" y="21487"/>
+                <wp:lineTo x="21553" y="21487"/>
+                <wp:lineTo x="21553" y="0"/>
+                <wp:lineTo x="0" y="0"/>
+              </wp:wrapPolygon>
+            </wp:wrapTight>
+            <wp:docPr id="2" name="Imagem 2"/>
+            <wp:cNvGraphicFramePr>
+              <a:graphicFrameLocks xmlns:a="http://schemas.openxmlformats.org/drawingml/2006/main" noChangeAspect="1"/>
+            </wp:cNvGraphicFramePr>
+            <a:graphic xmlns:a="http://schemas.openxmlformats.org/drawingml/2006/main">
+              <a:graphicData uri="http://schemas.openxmlformats.org/drawingml/2006/picture">
+                <pic:pic xmlns:pic="http://schemas.openxmlformats.org/drawingml/2006/picture">
+                  <pic:nvPicPr>
+                    <pic:cNvPr id="0" name="Picture 1"/>
+                    <pic:cNvPicPr>
+                      <a:picLocks noChangeAspect="1" noChangeArrowheads="1"/>
+                    </pic:cNvPicPr>
+                  </pic:nvPicPr>
+                  <pic:blipFill>
+                    <a:blip r:embed="rId18">
+                      <a:extLst>
+                        <a:ext uri="{28A0092B-C50C-407E-A947-70E740481C1C}">
+                          <a14:useLocalDpi xmlns:a14="http://schemas.microsoft.com/office/drawing/2010/main" val="0"/>
+                        </a:ext>
+                      </a:extLst>
+                    </a:blip>
+                    <a:srcRect/>
+                    <a:stretch>
+                      <a:fillRect/>
+                    </a:stretch>
+                  </pic:blipFill>
+                  <pic:spPr bwMode="auto">
+                    <a:xfrm>
+                      <a:off x="0" y="0"/>
+                      <a:ext cx="6949440" cy="3887470"/>
+                    </a:xfrm>
+                    <a:prstGeom prst="rect">
+                      <a:avLst/>
+                    </a:prstGeom>
+                    <a:noFill/>
+                    <a:ln>
+                      <a:noFill/>
+                    </a:ln>
+                  </pic:spPr>
+                </pic:pic>
+              </a:graphicData>
+            </a:graphic>
+            <wp14:sizeRelH relativeFrom="margin">
+              <wp14:pctWidth>0</wp14:pctWidth>
+            </wp14:sizeRelH>
+            <wp14:sizeRelV relativeFrom="margin">
+              <wp14:pctHeight>0</wp14:pctHeight>
+            </wp14:sizeRelV>
+          </wp:anchor>
+        </w:drawing>
+      </w:r>
+      <w:r>
+        <w:rPr>
+          <w:rFonts w:cs="Arial"/>
+          <w:b/>
+          <w:sz w:val="22"/>
+          <w:lang w:val="pt-PT"/>
+        </w:rPr>
         <w:t>E</w:t>
       </w:r>
       <w:r>
@@ -7298,6 +6891,26 @@
     <w:p>
       <w:pPr>
         <w:pStyle w:val="PargrafodaLista"/>
+        <w:rPr>
+          <w:rFonts w:cs="Arial"/>
+          <w:b/>
+          <w:sz w:val="22"/>
+          <w:lang w:val="pt-PT"/>
+        </w:rPr>
+      </w:pPr>
+    </w:p>
+    <w:p>
+      <w:pPr>
+        <w:rPr>
+          <w:rFonts w:cs="Arial"/>
+          <w:b/>
+          <w:sz w:val="22"/>
+          <w:lang w:val="pt-PT"/>
+        </w:rPr>
+      </w:pPr>
+    </w:p>
+    <w:p>
+      <w:pPr>
         <w:rPr>
           <w:rFonts w:cs="Arial"/>
           <w:b/>
@@ -7363,34 +6976,7 @@
           <w:lang w:eastAsia="pt-PT"/>
         </w:rPr>
         <w:lastRenderedPageBreak/>
-        <w:t>Após a conclusão deste modelo de base de dados</w:t>
-      </w:r>
-      <w:r>
-        <w:rPr>
-          <w:b w:val="0"/>
-          <w:noProof/>
-          <w:sz w:val="20"/>
-          <w:lang w:eastAsia="pt-PT"/>
-        </w:rPr>
-        <w:t>, cheg</w:t>
-      </w:r>
-      <w:r>
-        <w:rPr>
-          <w:b w:val="0"/>
-          <w:noProof/>
-          <w:sz w:val="20"/>
-          <w:lang w:eastAsia="pt-PT"/>
-        </w:rPr>
-        <w:t>ou-se</w:t>
-      </w:r>
-      <w:r>
-        <w:rPr>
-          <w:b w:val="0"/>
-          <w:noProof/>
-          <w:sz w:val="20"/>
-          <w:lang w:eastAsia="pt-PT"/>
-        </w:rPr>
-        <w:t xml:space="preserve"> ao fim com uma base de dados NoSQL baseada em </w:t>
+        <w:t xml:space="preserve">Após a conclusão deste modelo de base de dados, chegou-se ao fim com uma base de dados NoSQL baseada em </w:t>
       </w:r>
       <w:r>
         <w:rPr>
@@ -7409,7 +6995,7 @@
           <w:sz w:val="20"/>
           <w:lang w:eastAsia="pt-PT"/>
         </w:rPr>
-        <w:t xml:space="preserve">– o mongoDB – capaz de responder e suportar </w:t>
+        <w:t>– o mongoDB – capaz de responder e suportar aquilo que idealizado para ela, que é uma representação, segundo o modelo de base de dados orientadas a documentos, da base de dados relacional SQL proposta. À medida que se trabalha com este tipo de base de dados, depressa é percetível a relativa simplicidade e fácil implementação íntrinsecas a este tipo de base de dados não relacional.</w:t>
       </w:r>
       <w:r>
         <w:rPr>
@@ -7418,42 +7004,6 @@
           <w:sz w:val="20"/>
           <w:lang w:eastAsia="pt-PT"/>
         </w:rPr>
-        <w:t>aquilo que idealizado para ela, que é uma representação, segundo o modelo de base de dados orientadas a documentos, da base de dados relacional SQL proposta</w:t>
-      </w:r>
-      <w:r>
-        <w:rPr>
-          <w:b w:val="0"/>
-          <w:noProof/>
-          <w:sz w:val="20"/>
-          <w:lang w:eastAsia="pt-PT"/>
-        </w:rPr>
-        <w:t>. À medida que</w:t>
-      </w:r>
-      <w:r>
-        <w:rPr>
-          <w:b w:val="0"/>
-          <w:noProof/>
-          <w:sz w:val="20"/>
-          <w:lang w:eastAsia="pt-PT"/>
-        </w:rPr>
-        <w:t xml:space="preserve"> se trabalha com este tipo de base de dados, depressa é percetível </w:t>
-      </w:r>
-      <w:r>
-        <w:rPr>
-          <w:b w:val="0"/>
-          <w:noProof/>
-          <w:sz w:val="20"/>
-          <w:lang w:eastAsia="pt-PT"/>
-        </w:rPr>
-        <w:t>a relativa simplicidade e fácil implementação íntrinsecas a este tipo de base de dados não relacional.</w:t>
-      </w:r>
-      <w:r>
-        <w:rPr>
-          <w:b w:val="0"/>
-          <w:noProof/>
-          <w:sz w:val="20"/>
-          <w:lang w:eastAsia="pt-PT"/>
-        </w:rPr>
         <w:t xml:space="preserve"> É também evidente a facilidade com que este tipo de base de dados se consegue mutar, ou seja, facilmente adaptar/alterar para cumprir novos requisitos, assim como este tipo de base de dados não exige uma preocupação tão grande em aspetos como tipos de dados e coerência na estrutura dos documentos, destacando-se por isso como uma base de dados de implementação mais ou menos rápida e com uma boa escalabilidade na lida com quantidades de dados maiores. </w:t>
       </w:r>
     </w:p>
@@ -7645,7 +7195,7 @@
       </w:pPr>
     </w:p>
     <w:sectPr>
-      <w:footerReference w:type="default" r:id="rId17"/>
+      <w:footerReference w:type="default" r:id="rId19"/>
       <w:type w:val="continuous"/>
       <w:pgSz w:w="11906" w:h="16838"/>
       <w:pgMar w:top="1418" w:right="1701" w:bottom="1418" w:left="1701" w:header="709" w:footer="709" w:gutter="0"/>
@@ -7776,7 +7326,7 @@
               <v:stroke joinstyle="miter"/>
               <v:path gradientshapeok="t" o:connecttype="rect"/>
             </v:shapetype>
-            <v:shape id="Frame29" o:spid="_x0000_s1028" type="#_x0000_t202" style="position:absolute;left:0;text-align:left;margin-left:0;margin-top:.05pt;width:5.6pt;height:34.5pt;z-index:193;visibility:visible;mso-wrap-style:square;mso-wrap-distance-left:0;mso-wrap-distance-top:0;mso-wrap-distance-right:0;mso-wrap-distance-bottom:0;mso-position-horizontal:center;mso-position-horizontal-relative:margin;mso-position-vertical:absolute;mso-position-vertical-relative:text;v-text-anchor:top" o:gfxdata="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" stroked="f">
+            <v:shape id="Frame29" o:spid="_x0000_s1026" type="#_x0000_t202" style="position:absolute;left:0;text-align:left;margin-left:0;margin-top:.05pt;width:5.6pt;height:34.5pt;z-index:193;visibility:visible;mso-wrap-style:square;mso-wrap-distance-left:0;mso-wrap-distance-top:0;mso-wrap-distance-right:0;mso-wrap-distance-bottom:0;mso-position-horizontal:center;mso-position-horizontal-relative:margin;mso-position-vertical:absolute;mso-position-vertical-relative:text;v-text-anchor:top" o:gfxdata="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" stroked="f">
               <v:fill opacity="0"/>
               <v:textbox style="mso-fit-shape-to-text:t" inset="0,0,0,0">
                 <w:txbxContent>
@@ -10306,7 +9856,7 @@
   <w:abstractNum w:abstractNumId="22" w15:restartNumberingAfterBreak="0">
     <w:nsid w:val="3DC20C66"/>
     <w:multiLevelType w:val="hybridMultilevel"/>
-    <w:tmpl w:val="9454E734"/>
+    <w:tmpl w:val="0EDC6D48"/>
     <w:lvl w:ilvl="0" w:tplc="08160001">
       <w:start w:val="1"/>
       <w:numFmt w:val="bullet"/>
@@ -14597,7 +14147,7 @@
 </file>
 
 <file path=customXml/itemProps1.xml><?xml version="1.0" encoding="utf-8"?>
-<ds:datastoreItem xmlns:ds="http://schemas.openxmlformats.org/officeDocument/2006/customXml" ds:itemID="{337964A9-C00B-47AE-8E21-6F5D4F5E3F98}">
+<ds:datastoreItem xmlns:ds="http://schemas.openxmlformats.org/officeDocument/2006/customXml" ds:itemID="{509E6D72-DAC1-4A4E-A3FE-63B1A2C9E255}">
   <ds:schemaRefs>
     <ds:schemaRef ds:uri="http://schemas.openxmlformats.org/officeDocument/2006/bibliography"/>
   </ds:schemaRefs>

</xml_diff>